<commit_message>
Include 2.3 part on this project proposal part (2)
</commit_message>
<xml_diff>
--- a/Project Proposal Part 2.docx
+++ b/Project Proposal Part 2.docx
@@ -43,23 +43,7 @@
           <w:sz w:val="28"/>
           <w:szCs w:val="28"/>
         </w:rPr>
-        <w:t xml:space="preserve"> </w:t>
-      </w:r>
-      <w:r>
-        <w:rPr>
-          <w:rFonts w:cstheme="minorHAnsi"/>
-          <w:sz w:val="28"/>
-          <w:szCs w:val="28"/>
-        </w:rPr>
-        <w:t>This product is going to be a follow-on member</w:t>
-      </w:r>
-      <w:r>
-        <w:rPr>
-          <w:rFonts w:cstheme="minorHAnsi"/>
-          <w:sz w:val="28"/>
-          <w:szCs w:val="28"/>
-        </w:rPr>
-        <w:t xml:space="preserve"> of a product family of an App ( a particular purpose)  more precisely it’s going to be a mobile application (Android App). </w:t>
+        <w:t xml:space="preserve"> This product is going to be a follow-on member of a product family of an App ( a particular purpose)  more precisely it’s going to be a mobile application (Android App). </w:t>
       </w:r>
       <w:r>
         <w:rPr>
@@ -73,14 +57,7 @@
           <w:sz w:val="28"/>
           <w:szCs w:val="28"/>
         </w:rPr>
-        <w:t xml:space="preserve">but </w:t>
-      </w:r>
-      <w:r>
-        <w:rPr>
-          <w:sz w:val="28"/>
-          <w:szCs w:val="28"/>
-        </w:rPr>
-        <w:t>ours</w:t>
+        <w:t>but ours</w:t>
       </w:r>
       <w:r>
         <w:rPr>
@@ -233,7 +210,16 @@
           <w:sz w:val="28"/>
           <w:szCs w:val="28"/>
         </w:rPr>
-        <w:t>The major features of our “</w:t>
+        <w:t>The major</w:t>
+      </w:r>
+      <w:r>
+        <w:rPr>
+          <w:rFonts w:eastAsia="Times New Roman" w:cstheme="minorHAnsi"/>
+          <w:bCs/>
+          <w:sz w:val="28"/>
+          <w:szCs w:val="28"/>
+        </w:rPr>
+        <w:t xml:space="preserve"> features of our “</w:t>
       </w:r>
       <w:proofErr w:type="spellStart"/>
       <w:r>
@@ -253,14 +239,702 @@
           <w:sz w:val="28"/>
           <w:szCs w:val="28"/>
         </w:rPr>
-        <w:t xml:space="preserve">” app is </w:t>
+        <w:t xml:space="preserve">” app are- </w:t>
+      </w:r>
+    </w:p>
+    <w:p>
+      <w:pPr>
+        <w:numPr>
+          <w:ilvl w:val="0"/>
+          <w:numId w:val="1"/>
+        </w:numPr>
+        <w:tabs>
+          <w:tab w:val="num" w:pos="720"/>
+        </w:tabs>
+        <w:spacing w:before="100" w:beforeAutospacing="1" w:after="100" w:afterAutospacing="1" w:line="240" w:lineRule="auto"/>
+        <w:outlineLvl w:val="2"/>
+        <w:rPr>
+          <w:rFonts w:eastAsia="Times New Roman" w:cstheme="minorHAnsi"/>
+          <w:bCs/>
+          <w:sz w:val="28"/>
+          <w:szCs w:val="28"/>
+        </w:rPr>
+      </w:pPr>
+      <w:r>
+        <w:rPr>
+          <w:rFonts w:eastAsia="Times New Roman" w:cstheme="minorHAnsi"/>
+          <w:bCs/>
+          <w:sz w:val="28"/>
+          <w:szCs w:val="28"/>
+          <w:u w:val="single"/>
+        </w:rPr>
+        <w:t>User Registration</w:t>
+      </w:r>
+      <w:r>
+        <w:rPr>
+          <w:rFonts w:eastAsia="Times New Roman" w:cstheme="minorHAnsi"/>
+          <w:bCs/>
+          <w:sz w:val="28"/>
+          <w:szCs w:val="28"/>
+        </w:rPr>
+        <w:t xml:space="preserve"> </w:t>
+      </w:r>
+      <w:r>
+        <w:rPr>
+          <w:rFonts w:eastAsia="Times New Roman" w:cstheme="minorHAnsi"/>
+          <w:bCs/>
+          <w:sz w:val="28"/>
+          <w:szCs w:val="28"/>
+        </w:rPr>
+        <w:t xml:space="preserve">: User have to register in our app with his/her valid information like name, mobile number, gender, age exact location where he/she live like road number house number and apartment number. After giving the correct information user will have a profile. </w:t>
+      </w:r>
+    </w:p>
+    <w:p>
+      <w:pPr>
+        <w:numPr>
+          <w:ilvl w:val="0"/>
+          <w:numId w:val="1"/>
+        </w:numPr>
+        <w:tabs>
+          <w:tab w:val="num" w:pos="720"/>
+        </w:tabs>
+        <w:spacing w:before="100" w:beforeAutospacing="1" w:after="100" w:afterAutospacing="1" w:line="240" w:lineRule="auto"/>
+        <w:outlineLvl w:val="2"/>
+        <w:rPr>
+          <w:rFonts w:eastAsia="Times New Roman" w:cstheme="minorHAnsi"/>
+          <w:bCs/>
+          <w:sz w:val="28"/>
+          <w:szCs w:val="28"/>
+        </w:rPr>
+      </w:pPr>
+      <w:r>
+        <w:rPr>
+          <w:rFonts w:eastAsia="Times New Roman" w:cstheme="minorHAnsi"/>
+          <w:bCs/>
+          <w:sz w:val="28"/>
+          <w:szCs w:val="28"/>
+          <w:u w:val="single"/>
+        </w:rPr>
+        <w:t>Login</w:t>
+      </w:r>
+      <w:r>
+        <w:rPr>
+          <w:rFonts w:eastAsia="Times New Roman" w:cstheme="minorHAnsi"/>
+          <w:bCs/>
+          <w:sz w:val="28"/>
+          <w:szCs w:val="28"/>
+        </w:rPr>
+        <w:t xml:space="preserve">: After registration step user now can login in to their profile to use our app. He/she can also login via </w:t>
+      </w:r>
+      <w:proofErr w:type="spellStart"/>
+      <w:r>
+        <w:rPr>
+          <w:rFonts w:eastAsia="Times New Roman" w:cstheme="minorHAnsi"/>
+          <w:bCs/>
+          <w:sz w:val="28"/>
+          <w:szCs w:val="28"/>
+        </w:rPr>
+        <w:t>gmail</w:t>
+      </w:r>
+      <w:proofErr w:type="spellEnd"/>
+      <w:r>
+        <w:rPr>
+          <w:rFonts w:eastAsia="Times New Roman" w:cstheme="minorHAnsi"/>
+          <w:bCs/>
+          <w:sz w:val="28"/>
+          <w:szCs w:val="28"/>
+        </w:rPr>
+        <w:t xml:space="preserve"> or </w:t>
+      </w:r>
+      <w:proofErr w:type="spellStart"/>
+      <w:r>
+        <w:rPr>
+          <w:rFonts w:eastAsia="Times New Roman" w:cstheme="minorHAnsi"/>
+          <w:bCs/>
+          <w:sz w:val="28"/>
+          <w:szCs w:val="28"/>
+        </w:rPr>
+        <w:t>facebook</w:t>
+      </w:r>
+      <w:proofErr w:type="spellEnd"/>
+      <w:r>
+        <w:rPr>
+          <w:rFonts w:eastAsia="Times New Roman" w:cstheme="minorHAnsi"/>
+          <w:bCs/>
+          <w:sz w:val="28"/>
+          <w:szCs w:val="28"/>
+        </w:rPr>
+        <w:t xml:space="preserve">. </w:t>
+      </w:r>
+    </w:p>
+    <w:p>
+      <w:pPr>
+        <w:numPr>
+          <w:ilvl w:val="0"/>
+          <w:numId w:val="1"/>
+        </w:numPr>
+        <w:tabs>
+          <w:tab w:val="num" w:pos="720"/>
+        </w:tabs>
+        <w:spacing w:before="100" w:beforeAutospacing="1" w:after="100" w:afterAutospacing="1" w:line="240" w:lineRule="auto"/>
+        <w:outlineLvl w:val="2"/>
+        <w:rPr>
+          <w:rFonts w:eastAsia="Times New Roman" w:cstheme="minorHAnsi"/>
+          <w:bCs/>
+          <w:sz w:val="28"/>
+          <w:szCs w:val="28"/>
+        </w:rPr>
+      </w:pPr>
+      <w:r>
+        <w:rPr>
+          <w:rFonts w:eastAsia="Times New Roman" w:cstheme="minorHAnsi"/>
+          <w:bCs/>
+          <w:sz w:val="28"/>
+          <w:szCs w:val="28"/>
+          <w:u w:val="single"/>
+        </w:rPr>
+        <w:t>Create list and Add items</w:t>
+      </w:r>
+      <w:r>
+        <w:rPr>
+          <w:rFonts w:eastAsia="Times New Roman" w:cstheme="minorHAnsi"/>
+          <w:bCs/>
+          <w:sz w:val="28"/>
+          <w:szCs w:val="28"/>
+        </w:rPr>
+        <w:t xml:space="preserve">: In this part user can create list and add items that he/she wants to buy right now or later. If he/she wants to buy later than they can put reminder notification in this app. </w:t>
+      </w:r>
+    </w:p>
+    <w:p>
+      <w:pPr>
+        <w:numPr>
+          <w:ilvl w:val="0"/>
+          <w:numId w:val="1"/>
+        </w:numPr>
+        <w:tabs>
+          <w:tab w:val="num" w:pos="720"/>
+        </w:tabs>
+        <w:spacing w:before="100" w:beforeAutospacing="1" w:after="100" w:afterAutospacing="1" w:line="240" w:lineRule="auto"/>
+        <w:outlineLvl w:val="2"/>
+        <w:rPr>
+          <w:rFonts w:eastAsia="Times New Roman" w:cstheme="minorHAnsi"/>
+          <w:bCs/>
+          <w:sz w:val="28"/>
+          <w:szCs w:val="28"/>
+        </w:rPr>
+      </w:pPr>
+      <w:r>
+        <w:rPr>
+          <w:rFonts w:eastAsia="Times New Roman" w:cstheme="minorHAnsi"/>
+          <w:bCs/>
+          <w:sz w:val="28"/>
+          <w:szCs w:val="28"/>
+          <w:u w:val="single"/>
+        </w:rPr>
+        <w:t>Search</w:t>
+      </w:r>
+      <w:r>
+        <w:rPr>
+          <w:rFonts w:eastAsia="Times New Roman" w:cstheme="minorHAnsi"/>
+          <w:bCs/>
+          <w:sz w:val="28"/>
+          <w:szCs w:val="28"/>
+        </w:rPr>
+        <w:t>: In search option user can search for any groceries or any household products. And can see the map for the desire shop.</w:t>
+      </w:r>
+    </w:p>
+    <w:p>
+      <w:pPr>
+        <w:numPr>
+          <w:ilvl w:val="0"/>
+          <w:numId w:val="1"/>
+        </w:numPr>
+        <w:tabs>
+          <w:tab w:val="num" w:pos="720"/>
+        </w:tabs>
+        <w:spacing w:before="100" w:beforeAutospacing="1" w:after="100" w:afterAutospacing="1" w:line="240" w:lineRule="auto"/>
+        <w:outlineLvl w:val="2"/>
+        <w:rPr>
+          <w:rFonts w:eastAsia="Times New Roman" w:cstheme="minorHAnsi"/>
+          <w:bCs/>
+          <w:sz w:val="28"/>
+          <w:szCs w:val="28"/>
+        </w:rPr>
+      </w:pPr>
+      <w:r>
+        <w:rPr>
+          <w:rFonts w:eastAsia="Times New Roman" w:cstheme="minorHAnsi"/>
+          <w:bCs/>
+          <w:sz w:val="28"/>
+          <w:szCs w:val="28"/>
+          <w:u w:val="single"/>
+        </w:rPr>
+        <w:lastRenderedPageBreak/>
+        <w:t>Shop information</w:t>
+      </w:r>
+      <w:r>
+        <w:rPr>
+          <w:rFonts w:eastAsia="Times New Roman" w:cstheme="minorHAnsi"/>
+          <w:bCs/>
+          <w:sz w:val="28"/>
+          <w:szCs w:val="28"/>
+        </w:rPr>
+        <w:t xml:space="preserve">: For shop information our app will have a database system where user can see or search for shop information. So that they can have an idea about the shop and shop’s products. </w:t>
+      </w:r>
+    </w:p>
+    <w:p>
+      <w:pPr>
+        <w:numPr>
+          <w:ilvl w:val="0"/>
+          <w:numId w:val="1"/>
+        </w:numPr>
+        <w:tabs>
+          <w:tab w:val="num" w:pos="720"/>
+        </w:tabs>
+        <w:spacing w:before="100" w:beforeAutospacing="1" w:after="100" w:afterAutospacing="1" w:line="240" w:lineRule="auto"/>
+        <w:outlineLvl w:val="2"/>
+        <w:rPr>
+          <w:rFonts w:eastAsia="Times New Roman" w:cstheme="minorHAnsi"/>
+          <w:bCs/>
+          <w:sz w:val="28"/>
+          <w:szCs w:val="28"/>
+        </w:rPr>
+      </w:pPr>
+      <w:r>
+        <w:rPr>
+          <w:rFonts w:eastAsia="Times New Roman" w:cstheme="minorHAnsi"/>
+          <w:bCs/>
+          <w:sz w:val="28"/>
+          <w:szCs w:val="28"/>
+          <w:u w:val="single"/>
+        </w:rPr>
+        <w:t xml:space="preserve">Directions to desired </w:t>
+      </w:r>
+      <w:proofErr w:type="gramStart"/>
+      <w:r>
+        <w:rPr>
+          <w:rFonts w:eastAsia="Times New Roman" w:cstheme="minorHAnsi"/>
+          <w:bCs/>
+          <w:sz w:val="28"/>
+          <w:szCs w:val="28"/>
+          <w:u w:val="single"/>
+        </w:rPr>
+        <w:t xml:space="preserve">shop </w:t>
+      </w:r>
+      <w:r>
+        <w:rPr>
+          <w:rFonts w:eastAsia="Times New Roman" w:cstheme="minorHAnsi"/>
+          <w:sz w:val="28"/>
+          <w:szCs w:val="28"/>
+        </w:rPr>
+        <w:t>:</w:t>
+      </w:r>
+      <w:proofErr w:type="gramEnd"/>
+      <w:r>
+        <w:rPr>
+          <w:rFonts w:eastAsia="Times New Roman" w:cstheme="minorHAnsi"/>
+          <w:sz w:val="28"/>
+          <w:szCs w:val="28"/>
+        </w:rPr>
+        <w:t xml:space="preserve"> </w:t>
+      </w:r>
+      <w:r>
+        <w:rPr>
+          <w:rFonts w:eastAsia="Times New Roman" w:cstheme="minorHAnsi"/>
+          <w:sz w:val="28"/>
+          <w:szCs w:val="28"/>
+        </w:rPr>
+        <w:t xml:space="preserve">After select all items user wants to buy then he/she can search for direction for going to the shop. Our app will assists user for the nearest shop and also for shortest path to choose for them. </w:t>
+      </w:r>
+    </w:p>
+    <w:p>
+      <w:pPr>
+        <w:spacing w:before="100" w:beforeAutospacing="1" w:after="100" w:afterAutospacing="1" w:line="240" w:lineRule="auto"/>
+        <w:ind w:left="630"/>
+        <w:outlineLvl w:val="2"/>
+        <w:rPr>
+          <w:rFonts w:eastAsia="Times New Roman" w:cstheme="minorHAnsi"/>
+          <w:bCs/>
+          <w:sz w:val="28"/>
+          <w:szCs w:val="28"/>
+          <w:u w:val="single"/>
+        </w:rPr>
+      </w:pPr>
+    </w:p>
+    <w:p>
+      <w:pPr>
+        <w:spacing w:before="100" w:beforeAutospacing="1" w:after="100" w:afterAutospacing="1" w:line="240" w:lineRule="auto"/>
+        <w:ind w:left="630"/>
+        <w:outlineLvl w:val="2"/>
+        <w:rPr>
+          <w:rFonts w:eastAsia="Times New Roman" w:cstheme="minorHAnsi"/>
+          <w:bCs/>
+          <w:sz w:val="28"/>
+          <w:szCs w:val="28"/>
+        </w:rPr>
+      </w:pPr>
+    </w:p>
+    <w:p>
+      <w:pPr>
+        <w:pStyle w:val="TOC2"/>
+      </w:pPr>
+    </w:p>
+    <w:p>
+      <w:pPr>
+        <w:spacing w:before="100" w:beforeAutospacing="1" w:after="100" w:afterAutospacing="1" w:line="240" w:lineRule="auto"/>
+        <w:ind w:left="630"/>
+        <w:outlineLvl w:val="2"/>
+        <w:rPr>
+          <w:rFonts w:eastAsia="Times New Roman" w:cstheme="minorHAnsi"/>
+          <w:bCs/>
+          <w:sz w:val="28"/>
+          <w:szCs w:val="28"/>
+        </w:rPr>
+      </w:pPr>
+      <w:r>
+        <w:rPr>
+          <w:rFonts w:ascii="Times New Roman" w:eastAsia="Times New Roman" w:hAnsi="Times New Roman" w:cs="Times New Roman"/>
+          <w:b/>
+          <w:bCs/>
+          <w:sz w:val="28"/>
+          <w:szCs w:val="28"/>
+        </w:rPr>
+        <w:t xml:space="preserve">2.3 Operating Environment: </w:t>
+      </w:r>
+      <w:r>
+        <w:rPr>
+          <w:rFonts w:eastAsia="Times New Roman" w:cstheme="minorHAnsi"/>
+          <w:bCs/>
+          <w:sz w:val="28"/>
+          <w:szCs w:val="28"/>
+        </w:rPr>
+        <w:t>Our “</w:t>
+      </w:r>
+      <w:proofErr w:type="spellStart"/>
+      <w:r>
+        <w:rPr>
+          <w:rFonts w:eastAsia="Times New Roman" w:cstheme="minorHAnsi"/>
+          <w:bCs/>
+          <w:sz w:val="28"/>
+          <w:szCs w:val="28"/>
+        </w:rPr>
+        <w:t>khujo</w:t>
+      </w:r>
+      <w:proofErr w:type="spellEnd"/>
+      <w:r>
+        <w:rPr>
+          <w:rFonts w:eastAsia="Times New Roman" w:cstheme="minorHAnsi"/>
+          <w:bCs/>
+          <w:sz w:val="28"/>
+          <w:szCs w:val="28"/>
+        </w:rPr>
+        <w:t xml:space="preserve">” project in based on mobile app so, we are </w:t>
+      </w:r>
+      <w:r>
+        <w:rPr>
+          <w:rFonts w:eastAsia="Times New Roman" w:cstheme="minorHAnsi"/>
+          <w:bCs/>
+          <w:sz w:val="28"/>
+          <w:szCs w:val="28"/>
+        </w:rPr>
+        <w:t>going to established it in Android environment.</w:t>
+      </w:r>
+    </w:p>
+    <w:p>
+      <w:pPr>
+        <w:pStyle w:val="ListParagraph"/>
+        <w:numPr>
+          <w:ilvl w:val="0"/>
+          <w:numId w:val="5"/>
+        </w:numPr>
+        <w:spacing w:before="100" w:beforeAutospacing="1" w:after="100" w:afterAutospacing="1" w:line="240" w:lineRule="auto"/>
+        <w:outlineLvl w:val="2"/>
+        <w:rPr>
+          <w:rFonts w:cstheme="minorHAnsi"/>
+          <w:sz w:val="28"/>
+          <w:szCs w:val="28"/>
+        </w:rPr>
+      </w:pPr>
+      <w:r>
+        <w:rPr>
+          <w:rFonts w:cstheme="minorHAnsi"/>
+          <w:sz w:val="28"/>
+          <w:szCs w:val="28"/>
+        </w:rPr>
+        <w:t xml:space="preserve">1. Operating </w:t>
+      </w:r>
+      <w:r>
+        <w:rPr>
+          <w:rFonts w:cstheme="minorHAnsi"/>
+          <w:sz w:val="28"/>
+          <w:szCs w:val="28"/>
+        </w:rPr>
+        <w:t>System:</w:t>
+      </w:r>
+      <w:r>
+        <w:rPr>
+          <w:rFonts w:cstheme="minorHAnsi"/>
+          <w:sz w:val="28"/>
+          <w:szCs w:val="28"/>
+        </w:rPr>
+        <w:t xml:space="preserve"> </w:t>
+      </w:r>
+      <w:r>
+        <w:rPr>
+          <w:rFonts w:cstheme="minorHAnsi"/>
+          <w:sz w:val="28"/>
+          <w:szCs w:val="28"/>
+        </w:rPr>
+        <w:t>Android (</w:t>
+      </w:r>
+      <w:r>
+        <w:rPr>
+          <w:rFonts w:cstheme="minorHAnsi"/>
+          <w:sz w:val="28"/>
+          <w:szCs w:val="28"/>
+        </w:rPr>
+        <w:t>Handset).</w:t>
+      </w:r>
+    </w:p>
+    <w:p>
+      <w:pPr>
+        <w:pStyle w:val="ListParagraph"/>
+        <w:numPr>
+          <w:ilvl w:val="0"/>
+          <w:numId w:val="5"/>
+        </w:numPr>
+        <w:spacing w:before="100" w:beforeAutospacing="1" w:after="100" w:afterAutospacing="1" w:line="240" w:lineRule="auto"/>
+        <w:outlineLvl w:val="2"/>
+        <w:rPr>
+          <w:rFonts w:cstheme="minorHAnsi"/>
+          <w:sz w:val="28"/>
+          <w:szCs w:val="28"/>
+        </w:rPr>
+      </w:pPr>
+      <w:r>
+        <w:rPr>
+          <w:rFonts w:cstheme="minorHAnsi"/>
+          <w:sz w:val="28"/>
+          <w:szCs w:val="28"/>
+        </w:rPr>
+        <w:t>2. Coding Language: Java.</w:t>
+      </w:r>
+    </w:p>
+    <w:p>
+      <w:pPr>
+        <w:pStyle w:val="ListParagraph"/>
+        <w:numPr>
+          <w:ilvl w:val="0"/>
+          <w:numId w:val="5"/>
+        </w:numPr>
+        <w:spacing w:before="100" w:beforeAutospacing="1" w:after="100" w:afterAutospacing="1" w:line="240" w:lineRule="auto"/>
+        <w:outlineLvl w:val="2"/>
+        <w:rPr>
+          <w:rFonts w:cstheme="minorHAnsi"/>
+          <w:sz w:val="28"/>
+          <w:szCs w:val="28"/>
+        </w:rPr>
+      </w:pPr>
+      <w:r>
+        <w:rPr>
+          <w:rFonts w:cstheme="minorHAnsi"/>
+          <w:sz w:val="28"/>
+          <w:szCs w:val="28"/>
+        </w:rPr>
+        <w:t xml:space="preserve">3. Tool </w:t>
+      </w:r>
+      <w:r>
+        <w:rPr>
+          <w:rFonts w:cstheme="minorHAnsi"/>
+          <w:sz w:val="28"/>
+          <w:szCs w:val="28"/>
+        </w:rPr>
+        <w:t>Kit:</w:t>
+      </w:r>
+      <w:r>
+        <w:rPr>
+          <w:rFonts w:cstheme="minorHAnsi"/>
+          <w:sz w:val="28"/>
+          <w:szCs w:val="28"/>
+        </w:rPr>
+        <w:t xml:space="preserve"> Android 8.1 Oreo.</w:t>
+      </w:r>
+    </w:p>
+    <w:p>
+      <w:pPr>
+        <w:pStyle w:val="ListParagraph"/>
+        <w:numPr>
+          <w:ilvl w:val="0"/>
+          <w:numId w:val="5"/>
+        </w:numPr>
+        <w:spacing w:before="100" w:beforeAutospacing="1" w:after="100" w:afterAutospacing="1" w:line="240" w:lineRule="auto"/>
+        <w:outlineLvl w:val="2"/>
+        <w:rPr>
+          <w:rFonts w:cstheme="minorHAnsi"/>
+          <w:sz w:val="28"/>
+          <w:szCs w:val="28"/>
+        </w:rPr>
+      </w:pPr>
+      <w:r>
+        <w:rPr>
+          <w:rFonts w:cstheme="minorHAnsi"/>
+          <w:sz w:val="28"/>
+          <w:szCs w:val="28"/>
+        </w:rPr>
+        <w:t xml:space="preserve">4. </w:t>
+      </w:r>
+      <w:r>
+        <w:rPr>
+          <w:rFonts w:cstheme="minorHAnsi"/>
+          <w:sz w:val="28"/>
+          <w:szCs w:val="28"/>
+        </w:rPr>
+        <w:t>IDE: Android studio.</w:t>
+      </w:r>
+    </w:p>
+    <w:p>
+      <w:pPr>
+        <w:pStyle w:val="ListParagraph"/>
+        <w:numPr>
+          <w:ilvl w:val="0"/>
+          <w:numId w:val="5"/>
+        </w:numPr>
+        <w:spacing w:before="100" w:beforeAutospacing="1" w:after="100" w:afterAutospacing="1" w:line="240" w:lineRule="auto"/>
+        <w:outlineLvl w:val="2"/>
+        <w:rPr>
+          <w:rFonts w:cstheme="minorHAnsi"/>
+          <w:sz w:val="28"/>
+          <w:szCs w:val="28"/>
+        </w:rPr>
+      </w:pPr>
+      <w:r>
+        <w:rPr>
+          <w:rFonts w:cstheme="minorHAnsi"/>
+          <w:sz w:val="28"/>
+          <w:szCs w:val="28"/>
+        </w:rPr>
+        <w:t xml:space="preserve">5. </w:t>
+      </w:r>
+      <w:r>
+        <w:rPr>
+          <w:rFonts w:cstheme="minorHAnsi"/>
+          <w:sz w:val="28"/>
+          <w:szCs w:val="28"/>
+        </w:rPr>
+        <w:t>The Android SDK and add-ons su</w:t>
+      </w:r>
+      <w:r>
+        <w:rPr>
+          <w:rFonts w:cstheme="minorHAnsi"/>
+          <w:sz w:val="28"/>
+          <w:szCs w:val="28"/>
+        </w:rPr>
+        <w:t>ch as the Google Maps SDK.</w:t>
+      </w:r>
+    </w:p>
+    <w:p>
+      <w:pPr>
+        <w:pStyle w:val="ListParagraph"/>
+        <w:numPr>
+          <w:ilvl w:val="0"/>
+          <w:numId w:val="5"/>
+        </w:numPr>
+        <w:spacing w:before="100" w:beforeAutospacing="1" w:after="100" w:afterAutospacing="1" w:line="240" w:lineRule="auto"/>
+        <w:outlineLvl w:val="2"/>
+        <w:rPr>
+          <w:rFonts w:cstheme="minorHAnsi"/>
+          <w:sz w:val="28"/>
+          <w:szCs w:val="28"/>
+        </w:rPr>
+      </w:pPr>
+      <w:r>
+        <w:rPr>
+          <w:rFonts w:cstheme="minorHAnsi"/>
+          <w:sz w:val="28"/>
+          <w:szCs w:val="28"/>
+        </w:rPr>
+        <w:t xml:space="preserve">6. Fire-base for database management system. </w:t>
+      </w:r>
+    </w:p>
+    <w:p>
+      <w:pPr>
+        <w:spacing w:before="100" w:beforeAutospacing="1" w:after="100" w:afterAutospacing="1" w:line="240" w:lineRule="auto"/>
+        <w:ind w:left="690"/>
+        <w:outlineLvl w:val="2"/>
+        <w:rPr>
+          <w:rFonts w:cstheme="minorHAnsi"/>
+          <w:sz w:val="28"/>
+          <w:szCs w:val="28"/>
+        </w:rPr>
+      </w:pPr>
+      <w:r>
+        <w:rPr>
+          <w:rFonts w:cstheme="minorHAnsi"/>
+          <w:sz w:val="28"/>
+          <w:szCs w:val="28"/>
+        </w:rPr>
+        <w:t xml:space="preserve">All these tools are going to use to establish this project. Our app will work on android version only and handset smartphone. </w:t>
       </w:r>
       <w:bookmarkStart w:id="0" w:name="_GoBack"/>
       <w:bookmarkEnd w:id="0"/>
     </w:p>
     <w:p>
       <w:pPr>
-        <w:rPr>
+        <w:spacing w:before="100" w:beforeAutospacing="1" w:after="100" w:afterAutospacing="1" w:line="240" w:lineRule="auto"/>
+        <w:outlineLvl w:val="2"/>
+        <w:rPr>
+          <w:rFonts w:cstheme="minorHAnsi"/>
+          <w:sz w:val="28"/>
+          <w:szCs w:val="28"/>
+        </w:rPr>
+      </w:pPr>
+    </w:p>
+    <w:p>
+      <w:pPr>
+        <w:pStyle w:val="ListParagraph"/>
+        <w:spacing w:before="100" w:beforeAutospacing="1" w:after="100" w:afterAutospacing="1" w:line="240" w:lineRule="auto"/>
+        <w:ind w:left="1050"/>
+        <w:outlineLvl w:val="2"/>
+        <w:rPr>
+          <w:rFonts w:cstheme="minorHAnsi"/>
+          <w:sz w:val="28"/>
+          <w:szCs w:val="28"/>
+        </w:rPr>
+      </w:pPr>
+    </w:p>
+    <w:p>
+      <w:pPr>
+        <w:pStyle w:val="ListParagraph"/>
+        <w:spacing w:before="100" w:beforeAutospacing="1" w:after="100" w:afterAutospacing="1" w:line="240" w:lineRule="auto"/>
+        <w:ind w:left="1050"/>
+        <w:outlineLvl w:val="2"/>
+        <w:rPr>
+          <w:rFonts w:cstheme="minorHAnsi"/>
+          <w:sz w:val="28"/>
+          <w:szCs w:val="28"/>
+        </w:rPr>
+      </w:pPr>
+    </w:p>
+    <w:p>
+      <w:pPr>
+        <w:spacing w:before="100" w:beforeAutospacing="1" w:after="100" w:afterAutospacing="1" w:line="240" w:lineRule="auto"/>
+        <w:ind w:left="630"/>
+        <w:outlineLvl w:val="2"/>
+        <w:rPr>
+          <w:rFonts w:cstheme="minorHAnsi"/>
+          <w:sz w:val="28"/>
+          <w:szCs w:val="28"/>
+        </w:rPr>
+      </w:pPr>
+    </w:p>
+    <w:p>
+      <w:pPr>
+        <w:spacing w:before="100" w:beforeAutospacing="1" w:after="100" w:afterAutospacing="1" w:line="240" w:lineRule="auto"/>
+        <w:ind w:left="630"/>
+        <w:outlineLvl w:val="2"/>
+        <w:rPr>
+          <w:rFonts w:eastAsia="Times New Roman" w:cstheme="minorHAnsi"/>
+          <w:bCs/>
           <w:sz w:val="28"/>
           <w:szCs w:val="28"/>
         </w:rPr>
@@ -274,6 +948,615 @@
     </w:sectPr>
   </w:body>
 </w:document>
+</file>
+
+<file path=word/numbering.xml><?xml version="1.0" encoding="utf-8"?>
+<w:numbering xmlns:wpc="http://schemas.microsoft.com/office/word/2010/wordprocessingCanvas" xmlns:mc="http://schemas.openxmlformats.org/markup-compatibility/2006" xmlns:o="urn:schemas-microsoft-com:office:office" xmlns:r="http://schemas.openxmlformats.org/officeDocument/2006/relationships" xmlns:m="http://schemas.openxmlformats.org/officeDocument/2006/math" xmlns:v="urn:schemas-microsoft-com:vml" xmlns:wp14="http://schemas.microsoft.com/office/word/2010/wordprocessingDrawing" xmlns:wp="http://schemas.openxmlformats.org/drawingml/2006/wordprocessingDrawing" xmlns:w10="urn:schemas-microsoft-com:office:word" xmlns:w="http://schemas.openxmlformats.org/wordprocessingml/2006/main" xmlns:w14="http://schemas.microsoft.com/office/word/2010/wordml" xmlns:wpg="http://schemas.microsoft.com/office/word/2010/wordprocessingGroup" xmlns:wpi="http://schemas.microsoft.com/office/word/2010/wordprocessingInk" xmlns:wne="http://schemas.microsoft.com/office/word/2006/wordml" xmlns:wps="http://schemas.microsoft.com/office/word/2010/wordprocessingShape" mc:Ignorable="w14 wp14">
+  <w:abstractNum w:abstractNumId="0">
+    <w:nsid w:val="2A3F64EC"/>
+    <w:multiLevelType w:val="hybridMultilevel"/>
+    <w:tmpl w:val="0956AD22"/>
+    <w:lvl w:ilvl="0" w:tplc="015C6F4A">
+      <w:numFmt w:val="bullet"/>
+      <w:lvlText w:val="•"/>
+      <w:lvlJc w:val="left"/>
+      <w:pPr>
+        <w:ind w:left="1050" w:hanging="360"/>
+      </w:pPr>
+      <w:rPr>
+        <w:rFonts w:ascii="Calibri" w:eastAsiaTheme="minorHAnsi" w:hAnsi="Calibri" w:cs="Calibri" w:hint="default"/>
+      </w:rPr>
+    </w:lvl>
+    <w:lvl w:ilvl="1" w:tplc="04090003" w:tentative="1">
+      <w:start w:val="1"/>
+      <w:numFmt w:val="bullet"/>
+      <w:lvlText w:val="o"/>
+      <w:lvlJc w:val="left"/>
+      <w:pPr>
+        <w:ind w:left="1770" w:hanging="360"/>
+      </w:pPr>
+      <w:rPr>
+        <w:rFonts w:ascii="Courier New" w:hAnsi="Courier New" w:cs="Courier New" w:hint="default"/>
+      </w:rPr>
+    </w:lvl>
+    <w:lvl w:ilvl="2" w:tplc="04090005" w:tentative="1">
+      <w:start w:val="1"/>
+      <w:numFmt w:val="bullet"/>
+      <w:lvlText w:val=""/>
+      <w:lvlJc w:val="left"/>
+      <w:pPr>
+        <w:ind w:left="2490" w:hanging="360"/>
+      </w:pPr>
+      <w:rPr>
+        <w:rFonts w:ascii="Wingdings" w:hAnsi="Wingdings" w:hint="default"/>
+      </w:rPr>
+    </w:lvl>
+    <w:lvl w:ilvl="3" w:tplc="04090001" w:tentative="1">
+      <w:start w:val="1"/>
+      <w:numFmt w:val="bullet"/>
+      <w:lvlText w:val=""/>
+      <w:lvlJc w:val="left"/>
+      <w:pPr>
+        <w:ind w:left="3210" w:hanging="360"/>
+      </w:pPr>
+      <w:rPr>
+        <w:rFonts w:ascii="Symbol" w:hAnsi="Symbol" w:hint="default"/>
+      </w:rPr>
+    </w:lvl>
+    <w:lvl w:ilvl="4" w:tplc="04090003" w:tentative="1">
+      <w:start w:val="1"/>
+      <w:numFmt w:val="bullet"/>
+      <w:lvlText w:val="o"/>
+      <w:lvlJc w:val="left"/>
+      <w:pPr>
+        <w:ind w:left="3930" w:hanging="360"/>
+      </w:pPr>
+      <w:rPr>
+        <w:rFonts w:ascii="Courier New" w:hAnsi="Courier New" w:cs="Courier New" w:hint="default"/>
+      </w:rPr>
+    </w:lvl>
+    <w:lvl w:ilvl="5" w:tplc="04090005" w:tentative="1">
+      <w:start w:val="1"/>
+      <w:numFmt w:val="bullet"/>
+      <w:lvlText w:val=""/>
+      <w:lvlJc w:val="left"/>
+      <w:pPr>
+        <w:ind w:left="4650" w:hanging="360"/>
+      </w:pPr>
+      <w:rPr>
+        <w:rFonts w:ascii="Wingdings" w:hAnsi="Wingdings" w:hint="default"/>
+      </w:rPr>
+    </w:lvl>
+    <w:lvl w:ilvl="6" w:tplc="04090001" w:tentative="1">
+      <w:start w:val="1"/>
+      <w:numFmt w:val="bullet"/>
+      <w:lvlText w:val=""/>
+      <w:lvlJc w:val="left"/>
+      <w:pPr>
+        <w:ind w:left="5370" w:hanging="360"/>
+      </w:pPr>
+      <w:rPr>
+        <w:rFonts w:ascii="Symbol" w:hAnsi="Symbol" w:hint="default"/>
+      </w:rPr>
+    </w:lvl>
+    <w:lvl w:ilvl="7" w:tplc="04090003" w:tentative="1">
+      <w:start w:val="1"/>
+      <w:numFmt w:val="bullet"/>
+      <w:lvlText w:val="o"/>
+      <w:lvlJc w:val="left"/>
+      <w:pPr>
+        <w:ind w:left="6090" w:hanging="360"/>
+      </w:pPr>
+      <w:rPr>
+        <w:rFonts w:ascii="Courier New" w:hAnsi="Courier New" w:cs="Courier New" w:hint="default"/>
+      </w:rPr>
+    </w:lvl>
+    <w:lvl w:ilvl="8" w:tplc="04090005" w:tentative="1">
+      <w:start w:val="1"/>
+      <w:numFmt w:val="bullet"/>
+      <w:lvlText w:val=""/>
+      <w:lvlJc w:val="left"/>
+      <w:pPr>
+        <w:ind w:left="6810" w:hanging="360"/>
+      </w:pPr>
+      <w:rPr>
+        <w:rFonts w:ascii="Wingdings" w:hAnsi="Wingdings" w:hint="default"/>
+      </w:rPr>
+    </w:lvl>
+  </w:abstractNum>
+  <w:abstractNum w:abstractNumId="1">
+    <w:nsid w:val="3F4B6710"/>
+    <w:multiLevelType w:val="hybridMultilevel"/>
+    <w:tmpl w:val="BF7A4A64"/>
+    <w:lvl w:ilvl="0" w:tplc="015C6F4A">
+      <w:numFmt w:val="bullet"/>
+      <w:lvlText w:val="•"/>
+      <w:lvlJc w:val="left"/>
+      <w:pPr>
+        <w:ind w:left="1050" w:hanging="360"/>
+      </w:pPr>
+      <w:rPr>
+        <w:rFonts w:ascii="Calibri" w:eastAsiaTheme="minorHAnsi" w:hAnsi="Calibri" w:cs="Calibri" w:hint="default"/>
+      </w:rPr>
+    </w:lvl>
+    <w:lvl w:ilvl="1" w:tplc="04090003" w:tentative="1">
+      <w:start w:val="1"/>
+      <w:numFmt w:val="bullet"/>
+      <w:lvlText w:val="o"/>
+      <w:lvlJc w:val="left"/>
+      <w:pPr>
+        <w:ind w:left="1770" w:hanging="360"/>
+      </w:pPr>
+      <w:rPr>
+        <w:rFonts w:ascii="Courier New" w:hAnsi="Courier New" w:cs="Courier New" w:hint="default"/>
+      </w:rPr>
+    </w:lvl>
+    <w:lvl w:ilvl="2" w:tplc="04090005" w:tentative="1">
+      <w:start w:val="1"/>
+      <w:numFmt w:val="bullet"/>
+      <w:lvlText w:val=""/>
+      <w:lvlJc w:val="left"/>
+      <w:pPr>
+        <w:ind w:left="2490" w:hanging="360"/>
+      </w:pPr>
+      <w:rPr>
+        <w:rFonts w:ascii="Wingdings" w:hAnsi="Wingdings" w:hint="default"/>
+      </w:rPr>
+    </w:lvl>
+    <w:lvl w:ilvl="3" w:tplc="04090001" w:tentative="1">
+      <w:start w:val="1"/>
+      <w:numFmt w:val="bullet"/>
+      <w:lvlText w:val=""/>
+      <w:lvlJc w:val="left"/>
+      <w:pPr>
+        <w:ind w:left="3210" w:hanging="360"/>
+      </w:pPr>
+      <w:rPr>
+        <w:rFonts w:ascii="Symbol" w:hAnsi="Symbol" w:hint="default"/>
+      </w:rPr>
+    </w:lvl>
+    <w:lvl w:ilvl="4" w:tplc="04090003" w:tentative="1">
+      <w:start w:val="1"/>
+      <w:numFmt w:val="bullet"/>
+      <w:lvlText w:val="o"/>
+      <w:lvlJc w:val="left"/>
+      <w:pPr>
+        <w:ind w:left="3930" w:hanging="360"/>
+      </w:pPr>
+      <w:rPr>
+        <w:rFonts w:ascii="Courier New" w:hAnsi="Courier New" w:cs="Courier New" w:hint="default"/>
+      </w:rPr>
+    </w:lvl>
+    <w:lvl w:ilvl="5" w:tplc="04090005" w:tentative="1">
+      <w:start w:val="1"/>
+      <w:numFmt w:val="bullet"/>
+      <w:lvlText w:val=""/>
+      <w:lvlJc w:val="left"/>
+      <w:pPr>
+        <w:ind w:left="4650" w:hanging="360"/>
+      </w:pPr>
+      <w:rPr>
+        <w:rFonts w:ascii="Wingdings" w:hAnsi="Wingdings" w:hint="default"/>
+      </w:rPr>
+    </w:lvl>
+    <w:lvl w:ilvl="6" w:tplc="04090001" w:tentative="1">
+      <w:start w:val="1"/>
+      <w:numFmt w:val="bullet"/>
+      <w:lvlText w:val=""/>
+      <w:lvlJc w:val="left"/>
+      <w:pPr>
+        <w:ind w:left="5370" w:hanging="360"/>
+      </w:pPr>
+      <w:rPr>
+        <w:rFonts w:ascii="Symbol" w:hAnsi="Symbol" w:hint="default"/>
+      </w:rPr>
+    </w:lvl>
+    <w:lvl w:ilvl="7" w:tplc="04090003" w:tentative="1">
+      <w:start w:val="1"/>
+      <w:numFmt w:val="bullet"/>
+      <w:lvlText w:val="o"/>
+      <w:lvlJc w:val="left"/>
+      <w:pPr>
+        <w:ind w:left="6090" w:hanging="360"/>
+      </w:pPr>
+      <w:rPr>
+        <w:rFonts w:ascii="Courier New" w:hAnsi="Courier New" w:cs="Courier New" w:hint="default"/>
+      </w:rPr>
+    </w:lvl>
+    <w:lvl w:ilvl="8" w:tplc="04090005" w:tentative="1">
+      <w:start w:val="1"/>
+      <w:numFmt w:val="bullet"/>
+      <w:lvlText w:val=""/>
+      <w:lvlJc w:val="left"/>
+      <w:pPr>
+        <w:ind w:left="6810" w:hanging="360"/>
+      </w:pPr>
+      <w:rPr>
+        <w:rFonts w:ascii="Wingdings" w:hAnsi="Wingdings" w:hint="default"/>
+      </w:rPr>
+    </w:lvl>
+  </w:abstractNum>
+  <w:abstractNum w:abstractNumId="2">
+    <w:nsid w:val="4B356BB2"/>
+    <w:multiLevelType w:val="hybridMultilevel"/>
+    <w:tmpl w:val="D662F334"/>
+    <w:lvl w:ilvl="0" w:tplc="04090005">
+      <w:start w:val="1"/>
+      <w:numFmt w:val="bullet"/>
+      <w:lvlText w:val=""/>
+      <w:lvlJc w:val="left"/>
+      <w:pPr>
+        <w:tabs>
+          <w:tab w:val="num" w:pos="630"/>
+        </w:tabs>
+        <w:ind w:left="630" w:hanging="360"/>
+      </w:pPr>
+      <w:rPr>
+        <w:rFonts w:ascii="Wingdings" w:hAnsi="Wingdings" w:hint="default"/>
+      </w:rPr>
+    </w:lvl>
+    <w:lvl w:ilvl="1" w:tplc="75FE160E" w:tentative="1">
+      <w:start w:val="1"/>
+      <w:numFmt w:val="bullet"/>
+      <w:lvlText w:val=""/>
+      <w:lvlJc w:val="left"/>
+      <w:pPr>
+        <w:tabs>
+          <w:tab w:val="num" w:pos="1350"/>
+        </w:tabs>
+        <w:ind w:left="1350" w:hanging="360"/>
+      </w:pPr>
+      <w:rPr>
+        <w:rFonts w:ascii="Wingdings" w:hAnsi="Wingdings" w:hint="default"/>
+      </w:rPr>
+    </w:lvl>
+    <w:lvl w:ilvl="2" w:tplc="7BE8D492" w:tentative="1">
+      <w:start w:val="1"/>
+      <w:numFmt w:val="bullet"/>
+      <w:lvlText w:val=""/>
+      <w:lvlJc w:val="left"/>
+      <w:pPr>
+        <w:tabs>
+          <w:tab w:val="num" w:pos="2070"/>
+        </w:tabs>
+        <w:ind w:left="2070" w:hanging="360"/>
+      </w:pPr>
+      <w:rPr>
+        <w:rFonts w:ascii="Wingdings" w:hAnsi="Wingdings" w:hint="default"/>
+      </w:rPr>
+    </w:lvl>
+    <w:lvl w:ilvl="3" w:tplc="7FF699A2" w:tentative="1">
+      <w:start w:val="1"/>
+      <w:numFmt w:val="bullet"/>
+      <w:lvlText w:val=""/>
+      <w:lvlJc w:val="left"/>
+      <w:pPr>
+        <w:tabs>
+          <w:tab w:val="num" w:pos="2790"/>
+        </w:tabs>
+        <w:ind w:left="2790" w:hanging="360"/>
+      </w:pPr>
+      <w:rPr>
+        <w:rFonts w:ascii="Wingdings" w:hAnsi="Wingdings" w:hint="default"/>
+      </w:rPr>
+    </w:lvl>
+    <w:lvl w:ilvl="4" w:tplc="74B8532A" w:tentative="1">
+      <w:start w:val="1"/>
+      <w:numFmt w:val="bullet"/>
+      <w:lvlText w:val=""/>
+      <w:lvlJc w:val="left"/>
+      <w:pPr>
+        <w:tabs>
+          <w:tab w:val="num" w:pos="3510"/>
+        </w:tabs>
+        <w:ind w:left="3510" w:hanging="360"/>
+      </w:pPr>
+      <w:rPr>
+        <w:rFonts w:ascii="Wingdings" w:hAnsi="Wingdings" w:hint="default"/>
+      </w:rPr>
+    </w:lvl>
+    <w:lvl w:ilvl="5" w:tplc="EDD2576C" w:tentative="1">
+      <w:start w:val="1"/>
+      <w:numFmt w:val="bullet"/>
+      <w:lvlText w:val=""/>
+      <w:lvlJc w:val="left"/>
+      <w:pPr>
+        <w:tabs>
+          <w:tab w:val="num" w:pos="4230"/>
+        </w:tabs>
+        <w:ind w:left="4230" w:hanging="360"/>
+      </w:pPr>
+      <w:rPr>
+        <w:rFonts w:ascii="Wingdings" w:hAnsi="Wingdings" w:hint="default"/>
+      </w:rPr>
+    </w:lvl>
+    <w:lvl w:ilvl="6" w:tplc="472CEB2A" w:tentative="1">
+      <w:start w:val="1"/>
+      <w:numFmt w:val="bullet"/>
+      <w:lvlText w:val=""/>
+      <w:lvlJc w:val="left"/>
+      <w:pPr>
+        <w:tabs>
+          <w:tab w:val="num" w:pos="4950"/>
+        </w:tabs>
+        <w:ind w:left="4950" w:hanging="360"/>
+      </w:pPr>
+      <w:rPr>
+        <w:rFonts w:ascii="Wingdings" w:hAnsi="Wingdings" w:hint="default"/>
+      </w:rPr>
+    </w:lvl>
+    <w:lvl w:ilvl="7" w:tplc="39E0C2D8" w:tentative="1">
+      <w:start w:val="1"/>
+      <w:numFmt w:val="bullet"/>
+      <w:lvlText w:val=""/>
+      <w:lvlJc w:val="left"/>
+      <w:pPr>
+        <w:tabs>
+          <w:tab w:val="num" w:pos="5670"/>
+        </w:tabs>
+        <w:ind w:left="5670" w:hanging="360"/>
+      </w:pPr>
+      <w:rPr>
+        <w:rFonts w:ascii="Wingdings" w:hAnsi="Wingdings" w:hint="default"/>
+      </w:rPr>
+    </w:lvl>
+    <w:lvl w:ilvl="8" w:tplc="74484D4C" w:tentative="1">
+      <w:start w:val="1"/>
+      <w:numFmt w:val="bullet"/>
+      <w:lvlText w:val=""/>
+      <w:lvlJc w:val="left"/>
+      <w:pPr>
+        <w:tabs>
+          <w:tab w:val="num" w:pos="6390"/>
+        </w:tabs>
+        <w:ind w:left="6390" w:hanging="360"/>
+      </w:pPr>
+      <w:rPr>
+        <w:rFonts w:ascii="Wingdings" w:hAnsi="Wingdings" w:hint="default"/>
+      </w:rPr>
+    </w:lvl>
+  </w:abstractNum>
+  <w:abstractNum w:abstractNumId="3">
+    <w:nsid w:val="57657C7E"/>
+    <w:multiLevelType w:val="hybridMultilevel"/>
+    <w:tmpl w:val="5EFE97A0"/>
+    <w:lvl w:ilvl="0" w:tplc="015C6F4A">
+      <w:numFmt w:val="bullet"/>
+      <w:lvlText w:val="•"/>
+      <w:lvlJc w:val="left"/>
+      <w:pPr>
+        <w:ind w:left="1740" w:hanging="360"/>
+      </w:pPr>
+      <w:rPr>
+        <w:rFonts w:ascii="Calibri" w:eastAsiaTheme="minorHAnsi" w:hAnsi="Calibri" w:cs="Calibri" w:hint="default"/>
+      </w:rPr>
+    </w:lvl>
+    <w:lvl w:ilvl="1" w:tplc="04090003" w:tentative="1">
+      <w:start w:val="1"/>
+      <w:numFmt w:val="bullet"/>
+      <w:lvlText w:val="o"/>
+      <w:lvlJc w:val="left"/>
+      <w:pPr>
+        <w:ind w:left="2130" w:hanging="360"/>
+      </w:pPr>
+      <w:rPr>
+        <w:rFonts w:ascii="Courier New" w:hAnsi="Courier New" w:cs="Courier New" w:hint="default"/>
+      </w:rPr>
+    </w:lvl>
+    <w:lvl w:ilvl="2" w:tplc="04090005" w:tentative="1">
+      <w:start w:val="1"/>
+      <w:numFmt w:val="bullet"/>
+      <w:lvlText w:val=""/>
+      <w:lvlJc w:val="left"/>
+      <w:pPr>
+        <w:ind w:left="2850" w:hanging="360"/>
+      </w:pPr>
+      <w:rPr>
+        <w:rFonts w:ascii="Wingdings" w:hAnsi="Wingdings" w:hint="default"/>
+      </w:rPr>
+    </w:lvl>
+    <w:lvl w:ilvl="3" w:tplc="04090001" w:tentative="1">
+      <w:start w:val="1"/>
+      <w:numFmt w:val="bullet"/>
+      <w:lvlText w:val=""/>
+      <w:lvlJc w:val="left"/>
+      <w:pPr>
+        <w:ind w:left="3570" w:hanging="360"/>
+      </w:pPr>
+      <w:rPr>
+        <w:rFonts w:ascii="Symbol" w:hAnsi="Symbol" w:hint="default"/>
+      </w:rPr>
+    </w:lvl>
+    <w:lvl w:ilvl="4" w:tplc="04090003" w:tentative="1">
+      <w:start w:val="1"/>
+      <w:numFmt w:val="bullet"/>
+      <w:lvlText w:val="o"/>
+      <w:lvlJc w:val="left"/>
+      <w:pPr>
+        <w:ind w:left="4290" w:hanging="360"/>
+      </w:pPr>
+      <w:rPr>
+        <w:rFonts w:ascii="Courier New" w:hAnsi="Courier New" w:cs="Courier New" w:hint="default"/>
+      </w:rPr>
+    </w:lvl>
+    <w:lvl w:ilvl="5" w:tplc="04090005" w:tentative="1">
+      <w:start w:val="1"/>
+      <w:numFmt w:val="bullet"/>
+      <w:lvlText w:val=""/>
+      <w:lvlJc w:val="left"/>
+      <w:pPr>
+        <w:ind w:left="5010" w:hanging="360"/>
+      </w:pPr>
+      <w:rPr>
+        <w:rFonts w:ascii="Wingdings" w:hAnsi="Wingdings" w:hint="default"/>
+      </w:rPr>
+    </w:lvl>
+    <w:lvl w:ilvl="6" w:tplc="04090001" w:tentative="1">
+      <w:start w:val="1"/>
+      <w:numFmt w:val="bullet"/>
+      <w:lvlText w:val=""/>
+      <w:lvlJc w:val="left"/>
+      <w:pPr>
+        <w:ind w:left="5730" w:hanging="360"/>
+      </w:pPr>
+      <w:rPr>
+        <w:rFonts w:ascii="Symbol" w:hAnsi="Symbol" w:hint="default"/>
+      </w:rPr>
+    </w:lvl>
+    <w:lvl w:ilvl="7" w:tplc="04090003" w:tentative="1">
+      <w:start w:val="1"/>
+      <w:numFmt w:val="bullet"/>
+      <w:lvlText w:val="o"/>
+      <w:lvlJc w:val="left"/>
+      <w:pPr>
+        <w:ind w:left="6450" w:hanging="360"/>
+      </w:pPr>
+      <w:rPr>
+        <w:rFonts w:ascii="Courier New" w:hAnsi="Courier New" w:cs="Courier New" w:hint="default"/>
+      </w:rPr>
+    </w:lvl>
+    <w:lvl w:ilvl="8" w:tplc="04090005" w:tentative="1">
+      <w:start w:val="1"/>
+      <w:numFmt w:val="bullet"/>
+      <w:lvlText w:val=""/>
+      <w:lvlJc w:val="left"/>
+      <w:pPr>
+        <w:ind w:left="7170" w:hanging="360"/>
+      </w:pPr>
+      <w:rPr>
+        <w:rFonts w:ascii="Wingdings" w:hAnsi="Wingdings" w:hint="default"/>
+      </w:rPr>
+    </w:lvl>
+  </w:abstractNum>
+  <w:abstractNum w:abstractNumId="4">
+    <w:nsid w:val="61054BFD"/>
+    <w:multiLevelType w:val="hybridMultilevel"/>
+    <w:tmpl w:val="BFB4D7B8"/>
+    <w:lvl w:ilvl="0" w:tplc="04090001">
+      <w:start w:val="1"/>
+      <w:numFmt w:val="bullet"/>
+      <w:lvlText w:val=""/>
+      <w:lvlJc w:val="left"/>
+      <w:pPr>
+        <w:ind w:left="1410" w:hanging="360"/>
+      </w:pPr>
+      <w:rPr>
+        <w:rFonts w:ascii="Symbol" w:hAnsi="Symbol" w:hint="default"/>
+      </w:rPr>
+    </w:lvl>
+    <w:lvl w:ilvl="1" w:tplc="04090003" w:tentative="1">
+      <w:start w:val="1"/>
+      <w:numFmt w:val="bullet"/>
+      <w:lvlText w:val="o"/>
+      <w:lvlJc w:val="left"/>
+      <w:pPr>
+        <w:ind w:left="2130" w:hanging="360"/>
+      </w:pPr>
+      <w:rPr>
+        <w:rFonts w:ascii="Courier New" w:hAnsi="Courier New" w:cs="Courier New" w:hint="default"/>
+      </w:rPr>
+    </w:lvl>
+    <w:lvl w:ilvl="2" w:tplc="04090005" w:tentative="1">
+      <w:start w:val="1"/>
+      <w:numFmt w:val="bullet"/>
+      <w:lvlText w:val=""/>
+      <w:lvlJc w:val="left"/>
+      <w:pPr>
+        <w:ind w:left="2850" w:hanging="360"/>
+      </w:pPr>
+      <w:rPr>
+        <w:rFonts w:ascii="Wingdings" w:hAnsi="Wingdings" w:hint="default"/>
+      </w:rPr>
+    </w:lvl>
+    <w:lvl w:ilvl="3" w:tplc="04090001" w:tentative="1">
+      <w:start w:val="1"/>
+      <w:numFmt w:val="bullet"/>
+      <w:lvlText w:val=""/>
+      <w:lvlJc w:val="left"/>
+      <w:pPr>
+        <w:ind w:left="3570" w:hanging="360"/>
+      </w:pPr>
+      <w:rPr>
+        <w:rFonts w:ascii="Symbol" w:hAnsi="Symbol" w:hint="default"/>
+      </w:rPr>
+    </w:lvl>
+    <w:lvl w:ilvl="4" w:tplc="04090003" w:tentative="1">
+      <w:start w:val="1"/>
+      <w:numFmt w:val="bullet"/>
+      <w:lvlText w:val="o"/>
+      <w:lvlJc w:val="left"/>
+      <w:pPr>
+        <w:ind w:left="4290" w:hanging="360"/>
+      </w:pPr>
+      <w:rPr>
+        <w:rFonts w:ascii="Courier New" w:hAnsi="Courier New" w:cs="Courier New" w:hint="default"/>
+      </w:rPr>
+    </w:lvl>
+    <w:lvl w:ilvl="5" w:tplc="04090005" w:tentative="1">
+      <w:start w:val="1"/>
+      <w:numFmt w:val="bullet"/>
+      <w:lvlText w:val=""/>
+      <w:lvlJc w:val="left"/>
+      <w:pPr>
+        <w:ind w:left="5010" w:hanging="360"/>
+      </w:pPr>
+      <w:rPr>
+        <w:rFonts w:ascii="Wingdings" w:hAnsi="Wingdings" w:hint="default"/>
+      </w:rPr>
+    </w:lvl>
+    <w:lvl w:ilvl="6" w:tplc="04090001" w:tentative="1">
+      <w:start w:val="1"/>
+      <w:numFmt w:val="bullet"/>
+      <w:lvlText w:val=""/>
+      <w:lvlJc w:val="left"/>
+      <w:pPr>
+        <w:ind w:left="5730" w:hanging="360"/>
+      </w:pPr>
+      <w:rPr>
+        <w:rFonts w:ascii="Symbol" w:hAnsi="Symbol" w:hint="default"/>
+      </w:rPr>
+    </w:lvl>
+    <w:lvl w:ilvl="7" w:tplc="04090003" w:tentative="1">
+      <w:start w:val="1"/>
+      <w:numFmt w:val="bullet"/>
+      <w:lvlText w:val="o"/>
+      <w:lvlJc w:val="left"/>
+      <w:pPr>
+        <w:ind w:left="6450" w:hanging="360"/>
+      </w:pPr>
+      <w:rPr>
+        <w:rFonts w:ascii="Courier New" w:hAnsi="Courier New" w:cs="Courier New" w:hint="default"/>
+      </w:rPr>
+    </w:lvl>
+    <w:lvl w:ilvl="8" w:tplc="04090005" w:tentative="1">
+      <w:start w:val="1"/>
+      <w:numFmt w:val="bullet"/>
+      <w:lvlText w:val=""/>
+      <w:lvlJc w:val="left"/>
+      <w:pPr>
+        <w:ind w:left="7170" w:hanging="360"/>
+      </w:pPr>
+      <w:rPr>
+        <w:rFonts w:ascii="Wingdings" w:hAnsi="Wingdings" w:hint="default"/>
+      </w:rPr>
+    </w:lvl>
+  </w:abstractNum>
+  <w:num w:numId="1">
+    <w:abstractNumId w:val="2"/>
+  </w:num>
+  <w:num w:numId="2">
+    <w:abstractNumId w:val="4"/>
+  </w:num>
+  <w:num w:numId="3">
+    <w:abstractNumId w:val="0"/>
+  </w:num>
+  <w:num w:numId="4">
+    <w:abstractNumId w:val="3"/>
+  </w:num>
+  <w:num w:numId="5">
+    <w:abstractNumId w:val="1"/>
+  </w:num>
+</w:numbering>
 </file>
 
 <file path=word/styles.xml><?xml version="1.0" encoding="utf-8"?>
@@ -458,7 +1741,6 @@
   <w:style w:type="character" w:default="1" w:styleId="DefaultParagraphFont">
     <w:name w:val="Default Paragraph Font"/>
     <w:uiPriority w:val="1"/>
-    <w:semiHidden/>
     <w:unhideWhenUsed/>
   </w:style>
   <w:style w:type="table" w:default="1" w:styleId="TableNormal">
@@ -505,11 +1787,11 @@
     <w:basedOn w:val="Normal"/>
     <w:next w:val="Normal"/>
     <w:autoRedefine/>
-    <w:semiHidden/>
     <w:unhideWhenUsed/>
-    <w:rsid w:val="00C57D43"/>
+    <w:rsid w:val="00B76448"/>
     <w:pPr>
       <w:tabs>
+        <w:tab w:val="left" w:pos="720"/>
         <w:tab w:val="right" w:leader="dot" w:pos="9360"/>
       </w:tabs>
       <w:spacing w:after="0" w:line="220" w:lineRule="exact"/>
@@ -517,8 +1799,11 @@
       <w:jc w:val="both"/>
     </w:pPr>
     <w:rPr>
-      <w:rFonts w:ascii="Times" w:eastAsia="Times New Roman" w:hAnsi="Times" w:cs="Times New Roman"/>
-      <w:szCs w:val="20"/>
+      <w:rFonts w:ascii="Times New Roman" w:eastAsia="Times New Roman" w:hAnsi="Times New Roman" w:cs="Times New Roman"/>
+      <w:b/>
+      <w:noProof/>
+      <w:sz w:val="28"/>
+      <w:szCs w:val="28"/>
     </w:rPr>
   </w:style>
   <w:style w:type="character" w:customStyle="1" w:styleId="Heading3Char">
@@ -534,6 +1819,17 @@
       <w:sz w:val="27"/>
       <w:szCs w:val="27"/>
     </w:rPr>
+  </w:style>
+  <w:style w:type="paragraph" w:styleId="ListParagraph">
+    <w:name w:val="List Paragraph"/>
+    <w:basedOn w:val="Normal"/>
+    <w:uiPriority w:val="34"/>
+    <w:qFormat/>
+    <w:rsid w:val="002A1F91"/>
+    <w:pPr>
+      <w:ind w:left="720"/>
+      <w:contextualSpacing/>
+    </w:pPr>
   </w:style>
 </w:styles>
 </file>
@@ -720,7 +2016,6 @@
   <w:style w:type="character" w:default="1" w:styleId="DefaultParagraphFont">
     <w:name w:val="Default Paragraph Font"/>
     <w:uiPriority w:val="1"/>
-    <w:semiHidden/>
     <w:unhideWhenUsed/>
   </w:style>
   <w:style w:type="table" w:default="1" w:styleId="TableNormal">
@@ -767,11 +2062,11 @@
     <w:basedOn w:val="Normal"/>
     <w:next w:val="Normal"/>
     <w:autoRedefine/>
-    <w:semiHidden/>
     <w:unhideWhenUsed/>
-    <w:rsid w:val="00C57D43"/>
+    <w:rsid w:val="00B76448"/>
     <w:pPr>
       <w:tabs>
+        <w:tab w:val="left" w:pos="720"/>
         <w:tab w:val="right" w:leader="dot" w:pos="9360"/>
       </w:tabs>
       <w:spacing w:after="0" w:line="220" w:lineRule="exact"/>
@@ -779,8 +2074,11 @@
       <w:jc w:val="both"/>
     </w:pPr>
     <w:rPr>
-      <w:rFonts w:ascii="Times" w:eastAsia="Times New Roman" w:hAnsi="Times" w:cs="Times New Roman"/>
-      <w:szCs w:val="20"/>
+      <w:rFonts w:ascii="Times New Roman" w:eastAsia="Times New Roman" w:hAnsi="Times New Roman" w:cs="Times New Roman"/>
+      <w:b/>
+      <w:noProof/>
+      <w:sz w:val="28"/>
+      <w:szCs w:val="28"/>
     </w:rPr>
   </w:style>
   <w:style w:type="character" w:customStyle="1" w:styleId="Heading3Char">
@@ -796,6 +2094,17 @@
       <w:sz w:val="27"/>
       <w:szCs w:val="27"/>
     </w:rPr>
+  </w:style>
+  <w:style w:type="paragraph" w:styleId="ListParagraph">
+    <w:name w:val="List Paragraph"/>
+    <w:basedOn w:val="Normal"/>
+    <w:uiPriority w:val="34"/>
+    <w:qFormat/>
+    <w:rsid w:val="002A1F91"/>
+    <w:pPr>
+      <w:ind w:left="720"/>
+      <w:contextualSpacing/>
+    </w:pPr>
   </w:style>
 </w:styles>
 </file>

</xml_diff>